<commit_message>
Unit Tests run on Arduino
</commit_message>
<xml_diff>
--- a/Documentation/R@VT_Propulsion_Motor_Controller_ICD_1.0.0.docx
+++ b/Documentation/R@VT_Propulsion_Motor_Controller_ICD_1.0.0.docx
@@ -447,13 +447,7 @@
         <w:rPr>
           <w:rFonts w:ascii="Arial" w:hAnsi="Arial" w:cs="Arial"/>
         </w:rPr>
-        <w:t xml:space="preserve"> here. These include the addition of new commands and data output </w:t>
-      </w:r>
-      <w:r>
-        <w:rPr>
-          <w:rFonts w:ascii="Arial" w:hAnsi="Arial" w:cs="Arial"/>
-        </w:rPr>
-        <w:t>types.</w:t>
+        <w:t xml:space="preserve"> here. These include the addition of new commands and data output types.</w:t>
       </w:r>
     </w:p>
     <w:p>
@@ -688,13 +682,7 @@
         <w:rPr>
           <w:rFonts w:ascii="Arial" w:hAnsi="Arial" w:cs="Arial"/>
         </w:rPr>
-        <w:t xml:space="preserve">The Arduino utilizes a basic user-interface command structure that requires communication via serial ports. This manual describes the Motor Controller commands and </w:t>
-      </w:r>
-      <w:r>
-        <w:rPr>
-          <w:rFonts w:ascii="Arial" w:hAnsi="Arial" w:cs="Arial"/>
-        </w:rPr>
-        <w:t xml:space="preserve">logs that the controller is capable of generating. Detail </w:t>
+        <w:t xml:space="preserve">The Arduino utilizes a basic user-interface command structure that requires communication via serial ports. This manual describes the Motor Controller commands and logs that the controller is capable of generating. Detail </w:t>
       </w:r>
       <w:proofErr w:type="gramStart"/>
       <w:r>
@@ -912,14 +900,7 @@
           <w:b/>
         </w:rPr>
         <w:lastRenderedPageBreak/>
-        <w:t>2.1 Binary Data Packet Str</w:t>
-      </w:r>
-      <w:r>
-        <w:rPr>
-          <w:rFonts w:ascii="Arial" w:hAnsi="Arial" w:cs="Arial"/>
-          <w:b/>
-        </w:rPr>
-        <w:t>ucture</w:t>
+        <w:t>2.1 Binary Data Packet Structure</w:t>
       </w:r>
     </w:p>
     <w:p>
@@ -947,13 +928,7 @@
         <w:rPr>
           <w:rFonts w:ascii="Arial" w:hAnsi="Arial" w:cs="Arial"/>
         </w:rPr>
-        <w:t xml:space="preserve"> because the rate at which data is transmitted is relatively high compared to the amount of data transmitted per packet. The basic format of the bin</w:t>
-      </w:r>
-      <w:r>
-        <w:rPr>
-          <w:rFonts w:ascii="Arial" w:hAnsi="Arial" w:cs="Arial"/>
-        </w:rPr>
-        <w:t>ary packets are as follows:</w:t>
+        <w:t xml:space="preserve"> because the rate at which data is transmitted is relatively high compared to the amount of data transmitted per packet. The basic format of the binary packets are as follows:</w:t>
       </w:r>
     </w:p>
     <w:p>
@@ -1096,13 +1071,7 @@
         <w:rPr>
           <w:rFonts w:ascii="Arial" w:hAnsi="Arial" w:cs="Arial"/>
         </w:rPr>
-        <w:t>Every binary</w:t>
-      </w:r>
-      <w:r>
-        <w:rPr>
-          <w:rFonts w:ascii="Arial" w:hAnsi="Arial" w:cs="Arial"/>
-        </w:rPr>
-        <w:t xml:space="preserve"> data packet, either received by or transmitted by the Arduino, is preceded by a header except for one </w:t>
+        <w:t xml:space="preserve">Every binary data packet, either received by or transmitted by the Arduino, is preceded by a header except for one </w:t>
       </w:r>
       <w:proofErr w:type="spellStart"/>
       <w:r>
@@ -1117,13 +1086,7 @@
         <w:rPr>
           <w:rFonts w:ascii="Arial" w:hAnsi="Arial" w:cs="Arial"/>
         </w:rPr>
-        <w:t>. The header is three bytes long and begins with two header bytes, followed by one byte that represents the number of bytes contained in the packe</w:t>
-      </w:r>
-      <w:r>
-        <w:rPr>
-          <w:rFonts w:ascii="Arial" w:hAnsi="Arial" w:cs="Arial"/>
-        </w:rPr>
-        <w:t>t.</w:t>
+        <w:t>. The header is three bytes long and begins with two header bytes, followed by one byte that represents the number of bytes contained in the packet.</w:t>
       </w:r>
     </w:p>
     <w:p>
@@ -1159,13 +1122,7 @@
         <w:rPr>
           <w:rFonts w:ascii="Arial" w:hAnsi="Arial" w:cs="Arial"/>
         </w:rPr>
-        <w:t xml:space="preserve"> from the Motor Controller, or data transmitted to the Motor Controller when sending commands. All data begins with one byte that represents the type </w:t>
-      </w:r>
-      <w:r>
-        <w:rPr>
-          <w:rFonts w:ascii="Arial" w:hAnsi="Arial" w:cs="Arial"/>
-        </w:rPr>
-        <w:t>of data transmitted in the packet.</w:t>
+        <w:t xml:space="preserve"> from the Motor Controller, or data transmitted to the Motor Controller when sending commands. All data begins with one byte that represents the type of data transmitted in the packet.</w:t>
       </w:r>
     </w:p>
     <w:p>
@@ -1201,13 +1158,7 @@
         <w:rPr>
           <w:rFonts w:ascii="Arial" w:hAnsi="Arial" w:cs="Arial"/>
         </w:rPr>
-        <w:t xml:space="preserve"> algorithm that generates a unique number based off the data previously transmitted. This number vari</w:t>
-      </w:r>
-      <w:r>
-        <w:rPr>
-          <w:rFonts w:ascii="Arial" w:hAnsi="Arial" w:cs="Arial"/>
-        </w:rPr>
-        <w:t xml:space="preserve">es greatly with differences in single bits. When computed on the receiving device, it </w:t>
+        <w:t xml:space="preserve"> algorithm that generates a unique number based off the data previously transmitted. This number varies greatly with differences in single bits. When computed on the receiving device, it </w:t>
       </w:r>
       <w:proofErr w:type="gramStart"/>
       <w:r>
@@ -1319,13 +1270,7 @@
         <w:rPr>
           <w:rFonts w:ascii="Arial" w:hAnsi="Arial" w:cs="Arial"/>
         </w:rPr>
-        <w:t xml:space="preserve"> by the number of by</w:t>
-      </w:r>
-      <w:r>
-        <w:rPr>
-          <w:rFonts w:ascii="Arial" w:hAnsi="Arial" w:cs="Arial"/>
-        </w:rPr>
-        <w:t xml:space="preserve">tes transmitted in the Data section of the transmitted packet. These </w:t>
+        <w:t xml:space="preserve"> by the number of bytes transmitted in the Data section of the transmitted packet. These </w:t>
       </w:r>
       <w:proofErr w:type="gramStart"/>
       <w:r>
@@ -1699,13 +1644,7 @@
         <w:rPr>
           <w:rFonts w:ascii="Arial" w:hAnsi="Arial" w:cs="Arial"/>
         </w:rPr>
-        <w:t xml:space="preserve">are </w:t>
-      </w:r>
-      <w:r>
-        <w:rPr>
-          <w:rFonts w:ascii="Arial" w:hAnsi="Arial" w:cs="Arial"/>
-        </w:rPr>
-        <w:t>transmitted</w:t>
+        <w:t>are transmitted</w:t>
       </w:r>
       <w:proofErr w:type="gramEnd"/>
       <w:r>
@@ -1720,13 +1659,7 @@
         <w:rPr>
           <w:rFonts w:ascii="Arial" w:hAnsi="Arial" w:cs="Arial"/>
         </w:rPr>
-        <w:t>To obtain the length of the transmitted packet, which is contained</w:t>
-      </w:r>
-      <w:r>
-        <w:rPr>
-          <w:rFonts w:ascii="Arial" w:hAnsi="Arial" w:cs="Arial"/>
-        </w:rPr>
-        <w:t xml:space="preserve"> in Byte 3 of the Header, add the Bytes and Byte offset values in the last field of the packet description, and subtract header length H.</w:t>
+        <w:t>To obtain the length of the transmitted packet, which is contained in Byte 3 of the Header, add the Bytes and Byte offset values in the last field of the packet description, and subtract header length H.</w:t>
       </w:r>
     </w:p>
     <w:p>
@@ -1780,37 +1713,24 @@
           <w:b/>
         </w:rPr>
         <w:tab/>
-        <w:t xml:space="preserve">Initialization </w:t>
-      </w:r>
-      <w:r>
-        <w:rPr>
-          <w:rFonts w:ascii="Arial" w:hAnsi="Arial" w:cs="Arial"/>
-          <w:b/>
-        </w:rPr>
-        <w:t>Message</w:t>
-      </w:r>
-    </w:p>
-    <w:p>
-      <w:r>
-        <w:rPr>
-          <w:rFonts w:ascii="Arial" w:hAnsi="Arial" w:cs="Arial"/>
-        </w:rPr>
-        <w:t xml:space="preserve">On startup, or after the Reset command is received by the Arduino, the Arduino is configured to output to the serial port the current firmware version in ASCII. This </w:t>
-      </w:r>
-      <w:proofErr w:type="gramStart"/>
-      <w:r>
-        <w:rPr>
-          <w:rFonts w:ascii="Arial" w:hAnsi="Arial" w:cs="Arial"/>
-        </w:rPr>
-        <w:t>is a string that</w:t>
-      </w:r>
-      <w:proofErr w:type="gramEnd"/>
-      <w:r>
-        <w:rPr>
-          <w:rFonts w:ascii="Arial" w:hAnsi="Arial" w:cs="Arial"/>
-        </w:rPr>
-        <w:t xml:space="preserve"> indicates what </w:t>
-      </w:r>
+        <w:t>Initialization Message</w:t>
+      </w:r>
+    </w:p>
+    <w:p>
+      <w:r>
+        <w:rPr>
+          <w:rFonts w:ascii="Arial" w:hAnsi="Arial" w:cs="Arial"/>
+        </w:rPr>
+        <w:t xml:space="preserve">On startup, or after the Reset command is received by the Arduino, the Arduino is configured to output to the serial port the current firmware version in ASCII. This is a string that indicates what </w:t>
+      </w:r>
+      <w:r>
+        <w:rPr>
+          <w:rFonts w:ascii="Arial" w:hAnsi="Arial" w:cs="Arial"/>
+        </w:rPr>
+        <w:t>firmware version is currently loaded on the Arduino. The firmware string is terminated by a newline character.</w:t>
+      </w:r>
+      <w:bookmarkStart w:id="0" w:name="_GoBack"/>
+      <w:bookmarkEnd w:id="0"/>
     </w:p>
     <w:p>
       <w:pPr>
@@ -1838,7 +1758,7 @@
       <w:tr>
         <w:tc>
           <w:tcPr>
-            <w:tcW w:w="1079" w:type="dxa"/>
+            <w:tcW w:w="1073" w:type="dxa"/>
             <w:shd w:val="clear" w:color="auto" w:fill="D9D9D9" w:themeFill="background1" w:themeFillShade="D9"/>
             <w:tcMar>
               <w:left w:w="103" w:type="dxa"/>
@@ -1860,7 +1780,7 @@
         </w:tc>
         <w:tc>
           <w:tcPr>
-            <w:tcW w:w="5220" w:type="dxa"/>
+            <w:tcW w:w="5156" w:type="dxa"/>
             <w:shd w:val="clear" w:color="auto" w:fill="D9D9D9" w:themeFill="background1" w:themeFillShade="D9"/>
             <w:tcMar>
               <w:left w:w="103" w:type="dxa"/>
@@ -1882,7 +1802,7 @@
         </w:tc>
         <w:tc>
           <w:tcPr>
-            <w:tcW w:w="1260" w:type="dxa"/>
+            <w:tcW w:w="1255" w:type="dxa"/>
             <w:shd w:val="clear" w:color="auto" w:fill="D9D9D9" w:themeFill="background1" w:themeFillShade="D9"/>
             <w:tcMar>
               <w:left w:w="103" w:type="dxa"/>
@@ -1904,7 +1824,7 @@
         </w:tc>
         <w:tc>
           <w:tcPr>
-            <w:tcW w:w="900" w:type="dxa"/>
+            <w:tcW w:w="899" w:type="dxa"/>
             <w:shd w:val="clear" w:color="auto" w:fill="D9D9D9" w:themeFill="background1" w:themeFillShade="D9"/>
             <w:tcMar>
               <w:left w:w="103" w:type="dxa"/>
@@ -1926,7 +1846,7 @@
         </w:tc>
         <w:tc>
           <w:tcPr>
-            <w:tcW w:w="896" w:type="dxa"/>
+            <w:tcW w:w="972" w:type="dxa"/>
             <w:shd w:val="clear" w:color="auto" w:fill="D9D9D9" w:themeFill="background1" w:themeFillShade="D9"/>
             <w:tcMar>
               <w:left w:w="103" w:type="dxa"/>
@@ -1950,7 +1870,7 @@
       <w:tr>
         <w:tc>
           <w:tcPr>
-            <w:tcW w:w="1079" w:type="dxa"/>
+            <w:tcW w:w="1073" w:type="dxa"/>
             <w:shd w:val="clear" w:color="auto" w:fill="auto"/>
             <w:tcMar>
               <w:left w:w="103" w:type="dxa"/>
@@ -1970,67 +1890,67 @@
         </w:tc>
         <w:tc>
           <w:tcPr>
-            <w:tcW w:w="5220" w:type="dxa"/>
-            <w:shd w:val="clear" w:color="auto" w:fill="auto"/>
-            <w:tcMar>
-              <w:left w:w="103" w:type="dxa"/>
-            </w:tcMar>
-          </w:tcPr>
-          <w:p>
-            <w:pPr>
-              <w:spacing w:after="0" w:line="240" w:lineRule="auto"/>
-            </w:pPr>
-            <w:r>
-              <w:rPr>
-                <w:rFonts w:ascii="Arial" w:hAnsi="Arial" w:cs="Arial"/>
-              </w:rPr>
-              <w:t>Packet Header (L = 35)</w:t>
-            </w:r>
-          </w:p>
-        </w:tc>
-        <w:tc>
-          <w:tcPr>
-            <w:tcW w:w="1260" w:type="dxa"/>
-            <w:shd w:val="clear" w:color="auto" w:fill="auto"/>
-            <w:tcMar>
-              <w:left w:w="103" w:type="dxa"/>
-            </w:tcMar>
-          </w:tcPr>
-          <w:p>
-            <w:pPr>
-              <w:spacing w:after="0" w:line="240" w:lineRule="auto"/>
-            </w:pPr>
-            <w:r>
-              <w:rPr>
-                <w:rFonts w:ascii="Arial" w:hAnsi="Arial" w:cs="Arial"/>
-              </w:rPr>
-              <w:t>---</w:t>
-            </w:r>
-          </w:p>
-        </w:tc>
-        <w:tc>
-          <w:tcPr>
-            <w:tcW w:w="900" w:type="dxa"/>
-            <w:shd w:val="clear" w:color="auto" w:fill="auto"/>
-            <w:tcMar>
-              <w:left w:w="103" w:type="dxa"/>
-            </w:tcMar>
-          </w:tcPr>
-          <w:p>
-            <w:pPr>
-              <w:spacing w:after="0" w:line="240" w:lineRule="auto"/>
-            </w:pPr>
-            <w:r>
-              <w:rPr>
-                <w:rFonts w:ascii="Arial" w:hAnsi="Arial" w:cs="Arial"/>
-              </w:rPr>
-              <w:t>H</w:t>
-            </w:r>
-          </w:p>
-        </w:tc>
-        <w:tc>
-          <w:tcPr>
-            <w:tcW w:w="896" w:type="dxa"/>
+            <w:tcW w:w="5156" w:type="dxa"/>
+            <w:shd w:val="clear" w:color="auto" w:fill="auto"/>
+            <w:tcMar>
+              <w:left w:w="103" w:type="dxa"/>
+            </w:tcMar>
+          </w:tcPr>
+          <w:p>
+            <w:pPr>
+              <w:spacing w:after="0" w:line="240" w:lineRule="auto"/>
+            </w:pPr>
+            <w:r>
+              <w:rPr>
+                <w:rFonts w:ascii="Arial" w:hAnsi="Arial" w:cs="Arial"/>
+              </w:rPr>
+              <w:t>Firmware Version</w:t>
+            </w:r>
+          </w:p>
+        </w:tc>
+        <w:tc>
+          <w:tcPr>
+            <w:tcW w:w="1255" w:type="dxa"/>
+            <w:shd w:val="clear" w:color="auto" w:fill="auto"/>
+            <w:tcMar>
+              <w:left w:w="103" w:type="dxa"/>
+            </w:tcMar>
+          </w:tcPr>
+          <w:p>
+            <w:pPr>
+              <w:spacing w:after="0" w:line="240" w:lineRule="auto"/>
+            </w:pPr>
+            <w:r>
+              <w:rPr>
+                <w:rFonts w:ascii="Arial" w:hAnsi="Arial" w:cs="Arial"/>
+              </w:rPr>
+              <w:t>ASCII</w:t>
+            </w:r>
+          </w:p>
+        </w:tc>
+        <w:tc>
+          <w:tcPr>
+            <w:tcW w:w="899" w:type="dxa"/>
+            <w:shd w:val="clear" w:color="auto" w:fill="auto"/>
+            <w:tcMar>
+              <w:left w:w="103" w:type="dxa"/>
+            </w:tcMar>
+          </w:tcPr>
+          <w:p>
+            <w:pPr>
+              <w:spacing w:after="0" w:line="240" w:lineRule="auto"/>
+            </w:pPr>
+            <w:r>
+              <w:rPr>
+                <w:rFonts w:ascii="Arial" w:hAnsi="Arial" w:cs="Arial"/>
+              </w:rPr>
+              <w:t>C</w:t>
+            </w:r>
+          </w:p>
+        </w:tc>
+        <w:tc>
+          <w:tcPr>
+            <w:tcW w:w="972" w:type="dxa"/>
             <w:shd w:val="clear" w:color="auto" w:fill="auto"/>
             <w:tcMar>
               <w:left w:w="103" w:type="dxa"/>
@@ -2045,314 +1965,6 @@
                 <w:rFonts w:ascii="Arial" w:hAnsi="Arial" w:cs="Arial"/>
               </w:rPr>
               <w:t>0</w:t>
-            </w:r>
-          </w:p>
-        </w:tc>
-      </w:tr>
-      <w:tr>
-        <w:tc>
-          <w:tcPr>
-            <w:tcW w:w="1079" w:type="dxa"/>
-            <w:shd w:val="clear" w:color="auto" w:fill="auto"/>
-            <w:tcMar>
-              <w:left w:w="103" w:type="dxa"/>
-            </w:tcMar>
-          </w:tcPr>
-          <w:p>
-            <w:pPr>
-              <w:spacing w:after="0" w:line="240" w:lineRule="auto"/>
-            </w:pPr>
-            <w:r>
-              <w:rPr>
-                <w:rFonts w:ascii="Arial" w:hAnsi="Arial" w:cs="Arial"/>
-              </w:rPr>
-              <w:t>2</w:t>
-            </w:r>
-          </w:p>
-        </w:tc>
-        <w:tc>
-          <w:tcPr>
-            <w:tcW w:w="5220" w:type="dxa"/>
-            <w:shd w:val="clear" w:color="auto" w:fill="auto"/>
-            <w:tcMar>
-              <w:left w:w="103" w:type="dxa"/>
-            </w:tcMar>
-          </w:tcPr>
-          <w:p>
-            <w:pPr>
-              <w:spacing w:after="0" w:line="240" w:lineRule="auto"/>
-            </w:pPr>
-            <w:r>
-              <w:rPr>
-                <w:rFonts w:ascii="Arial" w:hAnsi="Arial" w:cs="Arial"/>
-              </w:rPr>
-              <w:t>Message Type: 0x00</w:t>
-            </w:r>
-          </w:p>
-        </w:tc>
-        <w:tc>
-          <w:tcPr>
-            <w:tcW w:w="1260" w:type="dxa"/>
-            <w:shd w:val="clear" w:color="auto" w:fill="auto"/>
-            <w:tcMar>
-              <w:left w:w="103" w:type="dxa"/>
-            </w:tcMar>
-          </w:tcPr>
-          <w:p>
-            <w:pPr>
-              <w:spacing w:after="0" w:line="240" w:lineRule="auto"/>
-            </w:pPr>
-            <w:proofErr w:type="spellStart"/>
-            <w:r>
-              <w:rPr>
-                <w:rFonts w:ascii="Arial" w:hAnsi="Arial" w:cs="Arial"/>
-              </w:rPr>
-              <w:t>uchar</w:t>
-            </w:r>
-            <w:proofErr w:type="spellEnd"/>
-          </w:p>
-        </w:tc>
-        <w:tc>
-          <w:tcPr>
-            <w:tcW w:w="900" w:type="dxa"/>
-            <w:shd w:val="clear" w:color="auto" w:fill="auto"/>
-            <w:tcMar>
-              <w:left w:w="103" w:type="dxa"/>
-            </w:tcMar>
-          </w:tcPr>
-          <w:p>
-            <w:pPr>
-              <w:spacing w:after="0" w:line="240" w:lineRule="auto"/>
-            </w:pPr>
-            <w:r>
-              <w:rPr>
-                <w:rFonts w:ascii="Arial" w:hAnsi="Arial" w:cs="Arial"/>
-              </w:rPr>
-              <w:t>1</w:t>
-            </w:r>
-          </w:p>
-        </w:tc>
-        <w:tc>
-          <w:tcPr>
-            <w:tcW w:w="896" w:type="dxa"/>
-            <w:shd w:val="clear" w:color="auto" w:fill="auto"/>
-            <w:tcMar>
-              <w:left w:w="103" w:type="dxa"/>
-            </w:tcMar>
-          </w:tcPr>
-          <w:p>
-            <w:pPr>
-              <w:spacing w:after="0" w:line="240" w:lineRule="auto"/>
-            </w:pPr>
-            <w:r>
-              <w:rPr>
-                <w:rFonts w:ascii="Arial" w:hAnsi="Arial" w:cs="Arial"/>
-              </w:rPr>
-              <w:t>H</w:t>
-            </w:r>
-          </w:p>
-        </w:tc>
-      </w:tr>
-      <w:tr>
-        <w:tc>
-          <w:tcPr>
-            <w:tcW w:w="1079" w:type="dxa"/>
-            <w:shd w:val="clear" w:color="auto" w:fill="auto"/>
-            <w:tcMar>
-              <w:left w:w="103" w:type="dxa"/>
-            </w:tcMar>
-          </w:tcPr>
-          <w:p>
-            <w:pPr>
-              <w:spacing w:after="0" w:line="240" w:lineRule="auto"/>
-            </w:pPr>
-            <w:r>
-              <w:rPr>
-                <w:rFonts w:ascii="Arial" w:hAnsi="Arial" w:cs="Arial"/>
-              </w:rPr>
-              <w:t>3</w:t>
-            </w:r>
-          </w:p>
-        </w:tc>
-        <w:tc>
-          <w:tcPr>
-            <w:tcW w:w="5220" w:type="dxa"/>
-            <w:shd w:val="clear" w:color="auto" w:fill="auto"/>
-            <w:tcMar>
-              <w:left w:w="103" w:type="dxa"/>
-            </w:tcMar>
-          </w:tcPr>
-          <w:p>
-            <w:pPr>
-              <w:spacing w:after="0" w:line="240" w:lineRule="auto"/>
-            </w:pPr>
-            <w:r>
-              <w:rPr>
-                <w:rFonts w:ascii="Arial" w:hAnsi="Arial" w:cs="Arial"/>
-              </w:rPr>
-              <w:t>Number of characters transmitted</w:t>
-            </w:r>
-          </w:p>
-        </w:tc>
-        <w:tc>
-          <w:tcPr>
-            <w:tcW w:w="1260" w:type="dxa"/>
-            <w:shd w:val="clear" w:color="auto" w:fill="auto"/>
-            <w:tcMar>
-              <w:left w:w="103" w:type="dxa"/>
-            </w:tcMar>
-          </w:tcPr>
-          <w:p>
-            <w:pPr>
-              <w:spacing w:after="0" w:line="240" w:lineRule="auto"/>
-            </w:pPr>
-            <w:r>
-              <w:rPr>
-                <w:rFonts w:ascii="Arial" w:hAnsi="Arial" w:cs="Arial"/>
-              </w:rPr>
-              <w:t>uint16</w:t>
-            </w:r>
-          </w:p>
-        </w:tc>
-        <w:tc>
-          <w:tcPr>
-            <w:tcW w:w="900" w:type="dxa"/>
-            <w:shd w:val="clear" w:color="auto" w:fill="auto"/>
-            <w:tcMar>
-              <w:left w:w="103" w:type="dxa"/>
-            </w:tcMar>
-          </w:tcPr>
-          <w:p>
-            <w:pPr>
-              <w:spacing w:after="0" w:line="240" w:lineRule="auto"/>
-            </w:pPr>
-            <w:r>
-              <w:rPr>
-                <w:rFonts w:ascii="Arial" w:hAnsi="Arial" w:cs="Arial"/>
-              </w:rPr>
-              <w:t>2</w:t>
-            </w:r>
-          </w:p>
-        </w:tc>
-        <w:tc>
-          <w:tcPr>
-            <w:tcW w:w="896" w:type="dxa"/>
-            <w:shd w:val="clear" w:color="auto" w:fill="auto"/>
-            <w:tcMar>
-              <w:left w:w="103" w:type="dxa"/>
-            </w:tcMar>
-          </w:tcPr>
-          <w:p>
-            <w:pPr>
-              <w:spacing w:after="0" w:line="240" w:lineRule="auto"/>
-            </w:pPr>
-            <w:r>
-              <w:rPr>
-                <w:rFonts w:ascii="Arial" w:hAnsi="Arial" w:cs="Arial"/>
-              </w:rPr>
-              <w:t>H+1</w:t>
-            </w:r>
-          </w:p>
-        </w:tc>
-      </w:tr>
-      <w:tr>
-        <w:tc>
-          <w:tcPr>
-            <w:tcW w:w="1079" w:type="dxa"/>
-            <w:shd w:val="clear" w:color="auto" w:fill="auto"/>
-            <w:tcMar>
-              <w:left w:w="103" w:type="dxa"/>
-            </w:tcMar>
-          </w:tcPr>
-          <w:p>
-            <w:pPr>
-              <w:spacing w:after="0" w:line="240" w:lineRule="auto"/>
-            </w:pPr>
-            <w:r>
-              <w:rPr>
-                <w:rFonts w:ascii="Arial" w:hAnsi="Arial" w:cs="Arial"/>
-              </w:rPr>
-              <w:t>4</w:t>
-            </w:r>
-          </w:p>
-        </w:tc>
-        <w:tc>
-          <w:tcPr>
-            <w:tcW w:w="5220" w:type="dxa"/>
-            <w:shd w:val="clear" w:color="auto" w:fill="auto"/>
-            <w:tcMar>
-              <w:left w:w="103" w:type="dxa"/>
-            </w:tcMar>
-          </w:tcPr>
-          <w:p>
-            <w:pPr>
-              <w:spacing w:after="0" w:line="240" w:lineRule="auto"/>
-            </w:pPr>
-            <w:r>
-              <w:rPr>
-                <w:rFonts w:ascii="Arial" w:hAnsi="Arial" w:cs="Arial"/>
-              </w:rPr>
-              <w:t>Firmware Version</w:t>
-            </w:r>
-          </w:p>
-        </w:tc>
-        <w:tc>
-          <w:tcPr>
-            <w:tcW w:w="1260" w:type="dxa"/>
-            <w:shd w:val="clear" w:color="auto" w:fill="auto"/>
-            <w:tcMar>
-              <w:left w:w="103" w:type="dxa"/>
-            </w:tcMar>
-          </w:tcPr>
-          <w:p>
-            <w:pPr>
-              <w:spacing w:after="0" w:line="240" w:lineRule="auto"/>
-            </w:pPr>
-            <w:r>
-              <w:rPr>
-                <w:rFonts w:ascii="Arial" w:hAnsi="Arial" w:cs="Arial"/>
-              </w:rPr>
-              <w:t>ASCII</w:t>
-            </w:r>
-          </w:p>
-        </w:tc>
-        <w:tc>
-          <w:tcPr>
-            <w:tcW w:w="900" w:type="dxa"/>
-            <w:shd w:val="clear" w:color="auto" w:fill="auto"/>
-            <w:tcMar>
-              <w:left w:w="103" w:type="dxa"/>
-            </w:tcMar>
-          </w:tcPr>
-          <w:p>
-            <w:pPr>
-              <w:spacing w:after="0" w:line="240" w:lineRule="auto"/>
-            </w:pPr>
-            <w:r>
-              <w:rPr>
-                <w:rFonts w:ascii="Arial" w:hAnsi="Arial" w:cs="Arial"/>
-              </w:rPr>
-              <w:t>C</w:t>
-            </w:r>
-          </w:p>
-        </w:tc>
-        <w:tc>
-          <w:tcPr>
-            <w:tcW w:w="896" w:type="dxa"/>
-            <w:shd w:val="clear" w:color="auto" w:fill="auto"/>
-            <w:tcMar>
-              <w:left w:w="103" w:type="dxa"/>
-            </w:tcMar>
-          </w:tcPr>
-          <w:p>
-            <w:pPr>
-              <w:spacing w:after="0" w:line="240" w:lineRule="auto"/>
-            </w:pPr>
-            <w:r>
-              <w:rPr>
-                <w:rFonts w:ascii="Arial" w:hAnsi="Arial" w:cs="Arial"/>
-              </w:rPr>
-              <w:t>H+2</w:t>
             </w:r>
           </w:p>
         </w:tc>
@@ -2363,47 +1975,47 @@
         </w:trPr>
         <w:tc>
           <w:tcPr>
-            <w:tcW w:w="1079" w:type="dxa"/>
-            <w:shd w:val="clear" w:color="auto" w:fill="auto"/>
-            <w:tcMar>
-              <w:left w:w="103" w:type="dxa"/>
-            </w:tcMar>
-          </w:tcPr>
-          <w:p>
-            <w:pPr>
-              <w:spacing w:after="0" w:line="240" w:lineRule="auto"/>
-            </w:pPr>
-            <w:r>
-              <w:rPr>
-                <w:rFonts w:ascii="Arial" w:hAnsi="Arial" w:cs="Arial"/>
-              </w:rPr>
-              <w:t>13</w:t>
-            </w:r>
-          </w:p>
-        </w:tc>
-        <w:tc>
-          <w:tcPr>
-            <w:tcW w:w="5220" w:type="dxa"/>
-            <w:shd w:val="clear" w:color="auto" w:fill="auto"/>
-            <w:tcMar>
-              <w:left w:w="103" w:type="dxa"/>
-            </w:tcMar>
-          </w:tcPr>
-          <w:p>
-            <w:pPr>
-              <w:spacing w:after="0" w:line="240" w:lineRule="auto"/>
-            </w:pPr>
-            <w:r>
-              <w:rPr>
-                <w:rFonts w:ascii="Arial" w:hAnsi="Arial" w:cs="Arial"/>
-              </w:rPr>
-              <w:t>16 bit checksum</w:t>
-            </w:r>
-          </w:p>
-        </w:tc>
-        <w:tc>
-          <w:tcPr>
-            <w:tcW w:w="1260" w:type="dxa"/>
+            <w:tcW w:w="1073" w:type="dxa"/>
+            <w:shd w:val="clear" w:color="auto" w:fill="auto"/>
+            <w:tcMar>
+              <w:left w:w="103" w:type="dxa"/>
+            </w:tcMar>
+          </w:tcPr>
+          <w:p>
+            <w:pPr>
+              <w:spacing w:after="0" w:line="240" w:lineRule="auto"/>
+            </w:pPr>
+            <w:r>
+              <w:rPr>
+                <w:rFonts w:ascii="Arial" w:hAnsi="Arial" w:cs="Arial"/>
+              </w:rPr>
+              <w:t>2</w:t>
+            </w:r>
+          </w:p>
+        </w:tc>
+        <w:tc>
+          <w:tcPr>
+            <w:tcW w:w="5156" w:type="dxa"/>
+            <w:shd w:val="clear" w:color="auto" w:fill="auto"/>
+            <w:tcMar>
+              <w:left w:w="103" w:type="dxa"/>
+            </w:tcMar>
+          </w:tcPr>
+          <w:p>
+            <w:pPr>
+              <w:spacing w:after="0" w:line="240" w:lineRule="auto"/>
+            </w:pPr>
+            <w:r>
+              <w:rPr>
+                <w:rFonts w:ascii="Arial" w:hAnsi="Arial" w:cs="Arial"/>
+              </w:rPr>
+              <w:t>Newline character (10)</w:t>
+            </w:r>
+          </w:p>
+        </w:tc>
+        <w:tc>
+          <w:tcPr>
+            <w:tcW w:w="1255" w:type="dxa"/>
             <w:shd w:val="clear" w:color="auto" w:fill="auto"/>
             <w:tcMar>
               <w:left w:w="103" w:type="dxa"/>
@@ -2423,41 +2035,41 @@
         </w:tc>
         <w:tc>
           <w:tcPr>
-            <w:tcW w:w="900" w:type="dxa"/>
-            <w:shd w:val="clear" w:color="auto" w:fill="auto"/>
-            <w:tcMar>
-              <w:left w:w="103" w:type="dxa"/>
-            </w:tcMar>
-          </w:tcPr>
-          <w:p>
-            <w:pPr>
-              <w:spacing w:after="0" w:line="240" w:lineRule="auto"/>
-            </w:pPr>
-            <w:r>
-              <w:rPr>
-                <w:rFonts w:ascii="Arial" w:hAnsi="Arial" w:cs="Arial"/>
-              </w:rPr>
-              <w:t>2</w:t>
-            </w:r>
-          </w:p>
-        </w:tc>
-        <w:tc>
-          <w:tcPr>
-            <w:tcW w:w="896" w:type="dxa"/>
-            <w:shd w:val="clear" w:color="auto" w:fill="auto"/>
-            <w:tcMar>
-              <w:left w:w="103" w:type="dxa"/>
-            </w:tcMar>
-          </w:tcPr>
-          <w:p>
-            <w:pPr>
-              <w:spacing w:after="0" w:line="240" w:lineRule="auto"/>
-            </w:pPr>
-            <w:r>
-              <w:rPr>
-                <w:rFonts w:ascii="Arial" w:hAnsi="Arial" w:cs="Arial"/>
-              </w:rPr>
-              <w:t>H+C+2</w:t>
+            <w:tcW w:w="899" w:type="dxa"/>
+            <w:shd w:val="clear" w:color="auto" w:fill="auto"/>
+            <w:tcMar>
+              <w:left w:w="103" w:type="dxa"/>
+            </w:tcMar>
+          </w:tcPr>
+          <w:p>
+            <w:pPr>
+              <w:spacing w:after="0" w:line="240" w:lineRule="auto"/>
+            </w:pPr>
+            <w:r>
+              <w:rPr>
+                <w:rFonts w:ascii="Arial" w:hAnsi="Arial" w:cs="Arial"/>
+              </w:rPr>
+              <w:t>1</w:t>
+            </w:r>
+          </w:p>
+        </w:tc>
+        <w:tc>
+          <w:tcPr>
+            <w:tcW w:w="972" w:type="dxa"/>
+            <w:shd w:val="clear" w:color="auto" w:fill="auto"/>
+            <w:tcMar>
+              <w:left w:w="103" w:type="dxa"/>
+            </w:tcMar>
+          </w:tcPr>
+          <w:p>
+            <w:pPr>
+              <w:spacing w:after="0" w:line="240" w:lineRule="auto"/>
+            </w:pPr>
+            <w:r>
+              <w:rPr>
+                <w:rFonts w:ascii="Arial" w:hAnsi="Arial" w:cs="Arial"/>
+              </w:rPr>
+              <w:t>C+1</w:t>
             </w:r>
           </w:p>
         </w:tc>
@@ -2528,13 +2140,7 @@
         <w:rPr>
           <w:rFonts w:ascii="Arial" w:hAnsi="Arial" w:cs="Arial"/>
         </w:rPr>
-        <w:t xml:space="preserve"> on the reception of </w:t>
-      </w:r>
-      <w:r>
-        <w:rPr>
-          <w:rFonts w:ascii="Arial" w:hAnsi="Arial" w:cs="Arial"/>
-        </w:rPr>
-        <w:t xml:space="preserve">all Mode change commands sent to the Arduino. The purpose of the command is to confirm that the Arduino </w:t>
+        <w:t xml:space="preserve"> on the reception of all Mode change commands sent to the Arduino. The purpose of the command is to confirm that the Arduino </w:t>
       </w:r>
       <w:proofErr w:type="gramStart"/>
       <w:r>
@@ -3526,11 +3132,28 @@
       </w:r>
     </w:p>
     <w:p>
-      <w:r>
-        <w:rPr>
-          <w:rFonts w:ascii="Arial" w:hAnsi="Arial" w:cs="Arial"/>
-        </w:rPr>
-        <w:t>This data output transmits from the device an ASCII string, which is the messages from the Unit Tests. This is the response to the command 0x05 (</w:t>
+      <w:pPr>
+        <w:rPr>
+          <w:rFonts w:ascii="Arial" w:hAnsi="Arial" w:cs="Arial"/>
+        </w:rPr>
+      </w:pPr>
+      <w:r>
+        <w:rPr>
+          <w:rFonts w:ascii="Arial" w:hAnsi="Arial" w:cs="Arial"/>
+        </w:rPr>
+        <w:t xml:space="preserve">This data output transmits </w:t>
+      </w:r>
+      <w:r>
+        <w:rPr>
+          <w:rFonts w:ascii="Arial" w:hAnsi="Arial" w:cs="Arial"/>
+        </w:rPr>
+        <w:t xml:space="preserve">a string </w:t>
+      </w:r>
+      <w:r>
+        <w:rPr>
+          <w:rFonts w:ascii="Arial" w:hAnsi="Arial" w:cs="Arial"/>
+        </w:rPr>
+        <w:t>from the device an ASCII string, which is the messages from the Unit Tests. This is the response to the command 0x05 (</w:t>
       </w:r>
       <w:r>
         <w:rPr>
@@ -3587,7 +3210,7 @@
       <w:tr>
         <w:tc>
           <w:tcPr>
-            <w:tcW w:w="1079" w:type="dxa"/>
+            <w:tcW w:w="1073" w:type="dxa"/>
             <w:shd w:val="clear" w:color="auto" w:fill="D9D9D9" w:themeFill="background1" w:themeFillShade="D9"/>
             <w:tcMar>
               <w:left w:w="103" w:type="dxa"/>
@@ -3609,7 +3232,7 @@
         </w:tc>
         <w:tc>
           <w:tcPr>
-            <w:tcW w:w="5220" w:type="dxa"/>
+            <w:tcW w:w="5156" w:type="dxa"/>
             <w:shd w:val="clear" w:color="auto" w:fill="D9D9D9" w:themeFill="background1" w:themeFillShade="D9"/>
             <w:tcMar>
               <w:left w:w="103" w:type="dxa"/>
@@ -3631,7 +3254,7 @@
         </w:tc>
         <w:tc>
           <w:tcPr>
-            <w:tcW w:w="1260" w:type="dxa"/>
+            <w:tcW w:w="1255" w:type="dxa"/>
             <w:shd w:val="clear" w:color="auto" w:fill="D9D9D9" w:themeFill="background1" w:themeFillShade="D9"/>
             <w:tcMar>
               <w:left w:w="103" w:type="dxa"/>
@@ -3653,7 +3276,7 @@
         </w:tc>
         <w:tc>
           <w:tcPr>
-            <w:tcW w:w="900" w:type="dxa"/>
+            <w:tcW w:w="899" w:type="dxa"/>
             <w:shd w:val="clear" w:color="auto" w:fill="D9D9D9" w:themeFill="background1" w:themeFillShade="D9"/>
             <w:tcMar>
               <w:left w:w="103" w:type="dxa"/>
@@ -3675,7 +3298,7 @@
         </w:tc>
         <w:tc>
           <w:tcPr>
-            <w:tcW w:w="896" w:type="dxa"/>
+            <w:tcW w:w="972" w:type="dxa"/>
             <w:shd w:val="clear" w:color="auto" w:fill="D9D9D9" w:themeFill="background1" w:themeFillShade="D9"/>
             <w:tcMar>
               <w:left w:w="103" w:type="dxa"/>
@@ -3699,315 +3322,7 @@
       <w:tr>
         <w:tc>
           <w:tcPr>
-            <w:tcW w:w="1079" w:type="dxa"/>
-            <w:shd w:val="clear" w:color="auto" w:fill="auto"/>
-            <w:tcMar>
-              <w:left w:w="103" w:type="dxa"/>
-            </w:tcMar>
-          </w:tcPr>
-          <w:p>
-            <w:pPr>
-              <w:spacing w:after="0" w:line="240" w:lineRule="auto"/>
-            </w:pPr>
-            <w:r>
-              <w:rPr>
-                <w:rFonts w:ascii="Arial" w:hAnsi="Arial" w:cs="Arial"/>
-              </w:rPr>
-              <w:t>1</w:t>
-            </w:r>
-          </w:p>
-        </w:tc>
-        <w:tc>
-          <w:tcPr>
-            <w:tcW w:w="5220" w:type="dxa"/>
-            <w:shd w:val="clear" w:color="auto" w:fill="auto"/>
-            <w:tcMar>
-              <w:left w:w="103" w:type="dxa"/>
-            </w:tcMar>
-          </w:tcPr>
-          <w:p>
-            <w:pPr>
-              <w:spacing w:after="0" w:line="240" w:lineRule="auto"/>
-            </w:pPr>
-            <w:r>
-              <w:rPr>
-                <w:rFonts w:ascii="Arial" w:hAnsi="Arial" w:cs="Arial"/>
-              </w:rPr>
-              <w:t>Packet Header (L = 35)</w:t>
-            </w:r>
-          </w:p>
-        </w:tc>
-        <w:tc>
-          <w:tcPr>
-            <w:tcW w:w="1260" w:type="dxa"/>
-            <w:shd w:val="clear" w:color="auto" w:fill="auto"/>
-            <w:tcMar>
-              <w:left w:w="103" w:type="dxa"/>
-            </w:tcMar>
-          </w:tcPr>
-          <w:p>
-            <w:pPr>
-              <w:spacing w:after="0" w:line="240" w:lineRule="auto"/>
-            </w:pPr>
-            <w:r>
-              <w:rPr>
-                <w:rFonts w:ascii="Arial" w:hAnsi="Arial" w:cs="Arial"/>
-              </w:rPr>
-              <w:t>---</w:t>
-            </w:r>
-          </w:p>
-        </w:tc>
-        <w:tc>
-          <w:tcPr>
-            <w:tcW w:w="900" w:type="dxa"/>
-            <w:shd w:val="clear" w:color="auto" w:fill="auto"/>
-            <w:tcMar>
-              <w:left w:w="103" w:type="dxa"/>
-            </w:tcMar>
-          </w:tcPr>
-          <w:p>
-            <w:pPr>
-              <w:spacing w:after="0" w:line="240" w:lineRule="auto"/>
-            </w:pPr>
-            <w:r>
-              <w:rPr>
-                <w:rFonts w:ascii="Arial" w:hAnsi="Arial" w:cs="Arial"/>
-              </w:rPr>
-              <w:t>H</w:t>
-            </w:r>
-          </w:p>
-        </w:tc>
-        <w:tc>
-          <w:tcPr>
-            <w:tcW w:w="896" w:type="dxa"/>
-            <w:shd w:val="clear" w:color="auto" w:fill="auto"/>
-            <w:tcMar>
-              <w:left w:w="103" w:type="dxa"/>
-            </w:tcMar>
-          </w:tcPr>
-          <w:p>
-            <w:pPr>
-              <w:spacing w:after="0" w:line="240" w:lineRule="auto"/>
-            </w:pPr>
-            <w:r>
-              <w:rPr>
-                <w:rFonts w:ascii="Arial" w:hAnsi="Arial" w:cs="Arial"/>
-              </w:rPr>
-              <w:t>0</w:t>
-            </w:r>
-          </w:p>
-        </w:tc>
-      </w:tr>
-      <w:tr>
-        <w:tc>
-          <w:tcPr>
-            <w:tcW w:w="1079" w:type="dxa"/>
-            <w:shd w:val="clear" w:color="auto" w:fill="auto"/>
-            <w:tcMar>
-              <w:left w:w="103" w:type="dxa"/>
-            </w:tcMar>
-          </w:tcPr>
-          <w:p>
-            <w:pPr>
-              <w:spacing w:after="0" w:line="240" w:lineRule="auto"/>
-            </w:pPr>
-            <w:r>
-              <w:rPr>
-                <w:rFonts w:ascii="Arial" w:hAnsi="Arial" w:cs="Arial"/>
-              </w:rPr>
-              <w:t>2</w:t>
-            </w:r>
-          </w:p>
-        </w:tc>
-        <w:tc>
-          <w:tcPr>
-            <w:tcW w:w="5220" w:type="dxa"/>
-            <w:shd w:val="clear" w:color="auto" w:fill="auto"/>
-            <w:tcMar>
-              <w:left w:w="103" w:type="dxa"/>
-            </w:tcMar>
-          </w:tcPr>
-          <w:p>
-            <w:pPr>
-              <w:spacing w:after="0" w:line="240" w:lineRule="auto"/>
-            </w:pPr>
-            <w:r>
-              <w:rPr>
-                <w:rFonts w:ascii="Arial" w:hAnsi="Arial" w:cs="Arial"/>
-              </w:rPr>
-              <w:t>Message Type: 0x20</w:t>
-            </w:r>
-          </w:p>
-        </w:tc>
-        <w:tc>
-          <w:tcPr>
-            <w:tcW w:w="1260" w:type="dxa"/>
-            <w:shd w:val="clear" w:color="auto" w:fill="auto"/>
-            <w:tcMar>
-              <w:left w:w="103" w:type="dxa"/>
-            </w:tcMar>
-          </w:tcPr>
-          <w:p>
-            <w:pPr>
-              <w:spacing w:after="0" w:line="240" w:lineRule="auto"/>
-            </w:pPr>
-            <w:proofErr w:type="spellStart"/>
-            <w:r>
-              <w:rPr>
-                <w:rFonts w:ascii="Arial" w:hAnsi="Arial" w:cs="Arial"/>
-              </w:rPr>
-              <w:t>uchar</w:t>
-            </w:r>
-            <w:proofErr w:type="spellEnd"/>
-          </w:p>
-        </w:tc>
-        <w:tc>
-          <w:tcPr>
-            <w:tcW w:w="900" w:type="dxa"/>
-            <w:shd w:val="clear" w:color="auto" w:fill="auto"/>
-            <w:tcMar>
-              <w:left w:w="103" w:type="dxa"/>
-            </w:tcMar>
-          </w:tcPr>
-          <w:p>
-            <w:pPr>
-              <w:spacing w:after="0" w:line="240" w:lineRule="auto"/>
-            </w:pPr>
-            <w:r>
-              <w:rPr>
-                <w:rFonts w:ascii="Arial" w:hAnsi="Arial" w:cs="Arial"/>
-              </w:rPr>
-              <w:t>1</w:t>
-            </w:r>
-          </w:p>
-        </w:tc>
-        <w:tc>
-          <w:tcPr>
-            <w:tcW w:w="896" w:type="dxa"/>
-            <w:shd w:val="clear" w:color="auto" w:fill="auto"/>
-            <w:tcMar>
-              <w:left w:w="103" w:type="dxa"/>
-            </w:tcMar>
-          </w:tcPr>
-          <w:p>
-            <w:pPr>
-              <w:spacing w:after="0" w:line="240" w:lineRule="auto"/>
-            </w:pPr>
-            <w:r>
-              <w:rPr>
-                <w:rFonts w:ascii="Arial" w:hAnsi="Arial" w:cs="Arial"/>
-              </w:rPr>
-              <w:t>H</w:t>
-            </w:r>
-          </w:p>
-        </w:tc>
-      </w:tr>
-      <w:tr>
-        <w:tc>
-          <w:tcPr>
-            <w:tcW w:w="1079" w:type="dxa"/>
-            <w:shd w:val="clear" w:color="auto" w:fill="auto"/>
-            <w:tcMar>
-              <w:left w:w="103" w:type="dxa"/>
-            </w:tcMar>
-          </w:tcPr>
-          <w:p>
-            <w:pPr>
-              <w:spacing w:after="0" w:line="240" w:lineRule="auto"/>
-            </w:pPr>
-            <w:r>
-              <w:rPr>
-                <w:rFonts w:ascii="Arial" w:hAnsi="Arial" w:cs="Arial"/>
-              </w:rPr>
-              <w:t>3</w:t>
-            </w:r>
-          </w:p>
-        </w:tc>
-        <w:tc>
-          <w:tcPr>
-            <w:tcW w:w="5220" w:type="dxa"/>
-            <w:shd w:val="clear" w:color="auto" w:fill="auto"/>
-            <w:tcMar>
-              <w:left w:w="103" w:type="dxa"/>
-            </w:tcMar>
-          </w:tcPr>
-          <w:p>
-            <w:pPr>
-              <w:spacing w:after="0" w:line="240" w:lineRule="auto"/>
-            </w:pPr>
-            <w:r>
-              <w:rPr>
-                <w:rFonts w:ascii="Arial" w:hAnsi="Arial" w:cs="Arial"/>
-              </w:rPr>
-              <w:t>Number of characters transmitted</w:t>
-            </w:r>
-          </w:p>
-        </w:tc>
-        <w:tc>
-          <w:tcPr>
-            <w:tcW w:w="1260" w:type="dxa"/>
-            <w:shd w:val="clear" w:color="auto" w:fill="auto"/>
-            <w:tcMar>
-              <w:left w:w="103" w:type="dxa"/>
-            </w:tcMar>
-          </w:tcPr>
-          <w:p>
-            <w:pPr>
-              <w:spacing w:after="0" w:line="240" w:lineRule="auto"/>
-            </w:pPr>
-            <w:r>
-              <w:rPr>
-                <w:rFonts w:ascii="Arial" w:hAnsi="Arial" w:cs="Arial"/>
-              </w:rPr>
-              <w:t>uint16</w:t>
-            </w:r>
-          </w:p>
-        </w:tc>
-        <w:tc>
-          <w:tcPr>
-            <w:tcW w:w="900" w:type="dxa"/>
-            <w:shd w:val="clear" w:color="auto" w:fill="auto"/>
-            <w:tcMar>
-              <w:left w:w="103" w:type="dxa"/>
-            </w:tcMar>
-          </w:tcPr>
-          <w:p>
-            <w:pPr>
-              <w:spacing w:after="0" w:line="240" w:lineRule="auto"/>
-            </w:pPr>
-            <w:r>
-              <w:rPr>
-                <w:rFonts w:ascii="Arial" w:hAnsi="Arial" w:cs="Arial"/>
-              </w:rPr>
-              <w:t>2</w:t>
-            </w:r>
-          </w:p>
-        </w:tc>
-        <w:tc>
-          <w:tcPr>
-            <w:tcW w:w="896" w:type="dxa"/>
-            <w:shd w:val="clear" w:color="auto" w:fill="auto"/>
-            <w:tcMar>
-              <w:left w:w="103" w:type="dxa"/>
-            </w:tcMar>
-          </w:tcPr>
-          <w:p>
-            <w:pPr>
-              <w:spacing w:after="0" w:line="240" w:lineRule="auto"/>
-            </w:pPr>
-            <w:r>
-              <w:rPr>
-                <w:rFonts w:ascii="Arial" w:hAnsi="Arial" w:cs="Arial"/>
-              </w:rPr>
-              <w:t>H+1</w:t>
-            </w:r>
-          </w:p>
-        </w:tc>
-      </w:tr>
-      <w:tr>
-        <w:tc>
-          <w:tcPr>
-            <w:tcW w:w="1079" w:type="dxa"/>
+            <w:tcW w:w="1073" w:type="dxa"/>
             <w:shd w:val="clear" w:color="auto" w:fill="auto"/>
             <w:tcMar>
               <w:left w:w="103" w:type="dxa"/>
@@ -4027,7 +3342,7 @@
         </w:tc>
         <w:tc>
           <w:tcPr>
-            <w:tcW w:w="5220" w:type="dxa"/>
+            <w:tcW w:w="5156" w:type="dxa"/>
             <w:shd w:val="clear" w:color="auto" w:fill="auto"/>
             <w:tcMar>
               <w:left w:w="103" w:type="dxa"/>
@@ -4047,7 +3362,7 @@
         </w:tc>
         <w:tc>
           <w:tcPr>
-            <w:tcW w:w="1260" w:type="dxa"/>
+            <w:tcW w:w="1255" w:type="dxa"/>
             <w:shd w:val="clear" w:color="auto" w:fill="auto"/>
             <w:tcMar>
               <w:left w:w="103" w:type="dxa"/>
@@ -4067,7 +3382,7 @@
         </w:tc>
         <w:tc>
           <w:tcPr>
-            <w:tcW w:w="900" w:type="dxa"/>
+            <w:tcW w:w="899" w:type="dxa"/>
             <w:shd w:val="clear" w:color="auto" w:fill="auto"/>
             <w:tcMar>
               <w:left w:w="103" w:type="dxa"/>
@@ -4087,7 +3402,7 @@
         </w:tc>
         <w:tc>
           <w:tcPr>
-            <w:tcW w:w="896" w:type="dxa"/>
+            <w:tcW w:w="972" w:type="dxa"/>
             <w:shd w:val="clear" w:color="auto" w:fill="auto"/>
             <w:tcMar>
               <w:left w:w="103" w:type="dxa"/>
@@ -4102,111 +3417,6 @@
                 <w:rFonts w:ascii="Arial" w:hAnsi="Arial" w:cs="Arial"/>
               </w:rPr>
               <w:t>H+2</w:t>
-            </w:r>
-          </w:p>
-        </w:tc>
-      </w:tr>
-      <w:tr>
-        <w:trPr>
-          <w:trHeight w:val="596"/>
-        </w:trPr>
-        <w:tc>
-          <w:tcPr>
-            <w:tcW w:w="1079" w:type="dxa"/>
-            <w:shd w:val="clear" w:color="auto" w:fill="auto"/>
-            <w:tcMar>
-              <w:left w:w="103" w:type="dxa"/>
-            </w:tcMar>
-          </w:tcPr>
-          <w:p>
-            <w:pPr>
-              <w:spacing w:after="0" w:line="240" w:lineRule="auto"/>
-            </w:pPr>
-            <w:r>
-              <w:rPr>
-                <w:rFonts w:ascii="Arial" w:hAnsi="Arial" w:cs="Arial"/>
-              </w:rPr>
-              <w:t>13</w:t>
-            </w:r>
-          </w:p>
-        </w:tc>
-        <w:tc>
-          <w:tcPr>
-            <w:tcW w:w="5220" w:type="dxa"/>
-            <w:shd w:val="clear" w:color="auto" w:fill="auto"/>
-            <w:tcMar>
-              <w:left w:w="103" w:type="dxa"/>
-            </w:tcMar>
-          </w:tcPr>
-          <w:p>
-            <w:pPr>
-              <w:spacing w:after="0" w:line="240" w:lineRule="auto"/>
-            </w:pPr>
-            <w:r>
-              <w:rPr>
-                <w:rFonts w:ascii="Arial" w:hAnsi="Arial" w:cs="Arial"/>
-              </w:rPr>
-              <w:t>16 bit checksum</w:t>
-            </w:r>
-          </w:p>
-        </w:tc>
-        <w:tc>
-          <w:tcPr>
-            <w:tcW w:w="1260" w:type="dxa"/>
-            <w:shd w:val="clear" w:color="auto" w:fill="auto"/>
-            <w:tcMar>
-              <w:left w:w="103" w:type="dxa"/>
-            </w:tcMar>
-          </w:tcPr>
-          <w:p>
-            <w:pPr>
-              <w:spacing w:after="0" w:line="240" w:lineRule="auto"/>
-            </w:pPr>
-            <w:r>
-              <w:rPr>
-                <w:rFonts w:ascii="Arial" w:hAnsi="Arial" w:cs="Arial"/>
-              </w:rPr>
-              <w:t>hex</w:t>
-            </w:r>
-          </w:p>
-        </w:tc>
-        <w:tc>
-          <w:tcPr>
-            <w:tcW w:w="900" w:type="dxa"/>
-            <w:shd w:val="clear" w:color="auto" w:fill="auto"/>
-            <w:tcMar>
-              <w:left w:w="103" w:type="dxa"/>
-            </w:tcMar>
-          </w:tcPr>
-          <w:p>
-            <w:pPr>
-              <w:spacing w:after="0" w:line="240" w:lineRule="auto"/>
-            </w:pPr>
-            <w:r>
-              <w:rPr>
-                <w:rFonts w:ascii="Arial" w:hAnsi="Arial" w:cs="Arial"/>
-              </w:rPr>
-              <w:t>2</w:t>
-            </w:r>
-          </w:p>
-        </w:tc>
-        <w:tc>
-          <w:tcPr>
-            <w:tcW w:w="896" w:type="dxa"/>
-            <w:shd w:val="clear" w:color="auto" w:fill="auto"/>
-            <w:tcMar>
-              <w:left w:w="103" w:type="dxa"/>
-            </w:tcMar>
-          </w:tcPr>
-          <w:p>
-            <w:pPr>
-              <w:spacing w:after="0" w:line="240" w:lineRule="auto"/>
-            </w:pPr>
-            <w:r>
-              <w:rPr>
-                <w:rFonts w:ascii="Arial" w:hAnsi="Arial" w:cs="Arial"/>
-              </w:rPr>
-              <w:t>H+C+2</w:t>
             </w:r>
           </w:p>
         </w:tc>
@@ -4251,14 +3461,7 @@
           <w:rFonts w:ascii="Arial" w:hAnsi="Arial" w:cs="Arial"/>
           <w:b/>
         </w:rPr>
-        <w:t xml:space="preserve">Data </w:t>
-      </w:r>
-      <w:r>
-        <w:rPr>
-          <w:rFonts w:ascii="Arial" w:hAnsi="Arial" w:cs="Arial"/>
-          <w:b/>
-        </w:rPr>
-        <w:t>Packet #2</w:t>
+        <w:t>Data Packet #2</w:t>
       </w:r>
     </w:p>
     <w:p>
@@ -7577,26 +6780,14 @@
         <w:rPr>
           <w:rFonts w:ascii="Arial" w:hAnsi="Arial" w:cs="Arial"/>
         </w:rPr>
-        <w:t xml:space="preserve">following data </w:t>
-      </w:r>
-      <w:r>
-        <w:rPr>
-          <w:rFonts w:ascii="Arial" w:hAnsi="Arial" w:cs="Arial"/>
-        </w:rPr>
-        <w:t>packets are received by the Motor Controller</w:t>
+        <w:t>following data packets are received by the Motor Controller</w:t>
       </w:r>
       <w:proofErr w:type="gramEnd"/>
       <w:r>
         <w:rPr>
           <w:rFonts w:ascii="Arial" w:hAnsi="Arial" w:cs="Arial"/>
         </w:rPr>
-        <w:t xml:space="preserve"> during operation. Each subsection contains a brief description of the contents of the packet or command, and a table used for decoding the bits obtained. These are numerous, and may contain unsupported operation</w:t>
-      </w:r>
-      <w:r>
-        <w:rPr>
-          <w:rFonts w:ascii="Arial" w:hAnsi="Arial" w:cs="Arial"/>
-        </w:rPr>
-        <w:t xml:space="preserve">s. Unsupported operations </w:t>
+        <w:t xml:space="preserve"> during operation. Each subsection contains a brief description of the contents of the packet or command, and a table used for decoding the bits obtained. These are numerous, and may contain unsupported operations. Unsupported operations </w:t>
       </w:r>
       <w:proofErr w:type="gramStart"/>
       <w:r>
@@ -7624,13 +6815,7 @@
         <w:rPr>
           <w:rFonts w:ascii="Arial" w:hAnsi="Arial" w:cs="Arial"/>
         </w:rPr>
-        <w:t xml:space="preserve">, contact </w:t>
-      </w:r>
-      <w:r>
-        <w:rPr>
-          <w:rFonts w:ascii="Arial" w:hAnsi="Arial" w:cs="Arial"/>
-        </w:rPr>
-        <w:t>the appropriate developer.</w:t>
+        <w:t>, contact the appropriate developer.</w:t>
       </w:r>
     </w:p>
     <w:p>
@@ -7719,13 +6904,7 @@
         <w:rPr>
           <w:rFonts w:ascii="Arial" w:hAnsi="Arial" w:cs="Arial"/>
         </w:rPr>
-        <w:t xml:space="preserve"> to reset the operation of the Motor Controller. This command is</w:t>
-      </w:r>
-      <w:r>
-        <w:rPr>
-          <w:rFonts w:ascii="Arial" w:hAnsi="Arial" w:cs="Arial"/>
-        </w:rPr>
-        <w:t xml:space="preserve"> unique because it </w:t>
+        <w:t xml:space="preserve"> to reset the operation of the Motor Controller. This command is unique because it </w:t>
       </w:r>
       <w:proofErr w:type="gramStart"/>
       <w:r>
@@ -7766,13 +6945,7 @@
         <w:rPr>
           <w:rFonts w:ascii="Arial" w:hAnsi="Arial" w:cs="Arial"/>
         </w:rPr>
-        <w:t>. In future releases of the firmware, the various devices connected to the Motor Controller will be</w:t>
-      </w:r>
-      <w:r>
-        <w:rPr>
-          <w:rFonts w:ascii="Arial" w:hAnsi="Arial" w:cs="Arial"/>
-        </w:rPr>
-        <w:t xml:space="preserve"> reset to bring the motor into a </w:t>
+        <w:t xml:space="preserve">. In future releases of the firmware, the various devices connected to the Motor Controller will be reset to bring the motor into a </w:t>
       </w:r>
       <w:proofErr w:type="gramStart"/>
       <w:r>
@@ -7827,21 +7000,29 @@
         <w:rPr>
           <w:rFonts w:ascii="Arial" w:hAnsi="Arial" w:cs="Arial"/>
         </w:rPr>
-        <w:t xml:space="preserve"> as “Motor Control X.Y.Z”, where X represents the version corre</w:t>
-      </w:r>
-      <w:r>
-        <w:rPr>
-          <w:rFonts w:ascii="Arial" w:hAnsi="Arial" w:cs="Arial"/>
-        </w:rPr>
-        <w:t>sponding to major changes in the hardware, Y corresponds to major changes in the interface, and Z corresponds to changes in function implementations and bug fixes.</w:t>
-      </w:r>
-    </w:p>
-    <w:p>
-      <w:pPr>
-        <w:rPr>
-          <w:rFonts w:ascii="Arial" w:hAnsi="Arial" w:cs="Arial"/>
-        </w:rPr>
-      </w:pPr>
+        <w:t xml:space="preserve"> as “Motor Control X.Y.Z”, where X represents the version corresponding to major changes in the hardware, Y corresponds to major changes in the interface, and Z corresponds to changes in function implementations and bug fixes.</w:t>
+      </w:r>
+    </w:p>
+    <w:p>
+      <w:pPr>
+        <w:rPr>
+          <w:rFonts w:ascii="Arial" w:hAnsi="Arial" w:cs="Arial"/>
+        </w:rPr>
+      </w:pPr>
+      <w:proofErr w:type="spellStart"/>
+      <w:r>
+        <w:rPr>
+          <w:rFonts w:ascii="Arial" w:hAnsi="Arial" w:cs="Arial"/>
+        </w:rPr>
+        <w:t>Echos</w:t>
+      </w:r>
+      <w:proofErr w:type="spellEnd"/>
+      <w:r>
+        <w:rPr>
+          <w:rFonts w:ascii="Arial" w:hAnsi="Arial" w:cs="Arial"/>
+        </w:rPr>
+        <w:t xml:space="preserve"> with just strings</w:t>
+      </w:r>
     </w:p>
     <w:tbl>
       <w:tblPr>
@@ -8603,13 +7784,7 @@
         <w:rPr>
           <w:rFonts w:ascii="Arial" w:hAnsi="Arial" w:cs="Arial"/>
         </w:rPr>
-        <w:t xml:space="preserve">Command to tell the Arduino to output the current firmware version. The Arduino will echo this command </w:t>
-      </w:r>
-      <w:r>
-        <w:rPr>
-          <w:rFonts w:ascii="Arial" w:hAnsi="Arial" w:cs="Arial"/>
-        </w:rPr>
-        <w:t>with the PACKET 0x00 (Section 2.2.1).</w:t>
+        <w:t>Command to tell the Arduino to output the current firmware version. The Arduino will echo this command with the PACKET 0x00 (Section 2.2.1).</w:t>
       </w:r>
     </w:p>
     <w:p>
@@ -9097,13 +8272,7 @@
         <w:rPr>
           <w:rFonts w:ascii="Arial" w:hAnsi="Arial" w:cs="Arial"/>
         </w:rPr>
-        <w:t xml:space="preserve"> to test the operation of the </w:t>
-      </w:r>
-      <w:r>
-        <w:rPr>
-          <w:rFonts w:ascii="Arial" w:hAnsi="Arial" w:cs="Arial"/>
-        </w:rPr>
-        <w:t xml:space="preserve">Motor Controller serial interface with the </w:t>
+        <w:t xml:space="preserve"> to test the operation of the Motor Controller serial interface with the </w:t>
       </w:r>
       <w:proofErr w:type="spellStart"/>
       <w:r>
@@ -9622,14 +8791,7 @@
           <w:rFonts w:ascii="Arial" w:hAnsi="Arial" w:cs="Arial"/>
           <w:b/>
         </w:rPr>
-        <w:t xml:space="preserve">Turns an LED off </w:t>
-      </w:r>
-      <w:r>
-        <w:rPr>
-          <w:rFonts w:ascii="Arial" w:hAnsi="Arial" w:cs="Arial"/>
-          <w:b/>
-        </w:rPr>
-        <w:t>on Pin 7</w:t>
+        <w:t>Turns an LED off on Pin 7</w:t>
       </w:r>
     </w:p>
     <w:p>
@@ -10053,13 +9215,7 @@
               <w:rPr>
                 <w:rFonts w:ascii="Arial" w:hAnsi="Arial" w:cs="Arial"/>
               </w:rPr>
-              <w:t>Command:</w:t>
-            </w:r>
-            <w:r>
-              <w:rPr>
-                <w:rFonts w:ascii="Arial" w:hAnsi="Arial" w:cs="Arial"/>
-              </w:rPr>
-              <w:t xml:space="preserve"> Turn off LED</w:t>
+              <w:t>Command: Turn off LED</w:t>
             </w:r>
           </w:p>
         </w:tc>
@@ -10208,13 +9364,7 @@
         <w:rPr>
           <w:rFonts w:ascii="Arial" w:hAnsi="Arial" w:cs="Arial"/>
         </w:rPr>
-        <w:t xml:space="preserve"> to debug the serial I/O of the Arduino. The input buffer is a byte array that stores incoming bytes in the working </w:t>
-      </w:r>
-      <w:r>
-        <w:rPr>
-          <w:rFonts w:ascii="Arial" w:hAnsi="Arial" w:cs="Arial"/>
-        </w:rPr>
-        <w:t>memory of the Arduino.</w:t>
+        <w:t xml:space="preserve"> to debug the serial I/O of the Arduino. The input buffer is a byte array that stores incoming bytes in the working memory of the Arduino.</w:t>
       </w:r>
     </w:p>
     <w:p>
@@ -10744,13 +9894,7 @@
         <w:rPr>
           <w:rFonts w:ascii="Arial" w:hAnsi="Arial" w:cs="Arial"/>
         </w:rPr>
-        <w:t xml:space="preserve"> to arm, fire, stop, and </w:t>
-      </w:r>
-      <w:r>
-        <w:rPr>
-          <w:rFonts w:ascii="Arial" w:hAnsi="Arial" w:cs="Arial"/>
-        </w:rPr>
-        <w:t>simulate the controller. Essentially, this command controls operations during tests.</w:t>
+        <w:t xml:space="preserve"> to arm, fire, stop, and simulate the controller. Essentially, this command controls operations during tests.</w:t>
       </w:r>
     </w:p>
     <w:p>
@@ -10922,13 +10066,7 @@
               <w:rPr>
                 <w:rFonts w:ascii="Arial" w:hAnsi="Arial" w:cs="Arial"/>
               </w:rPr>
-              <w:t>Byt</w:t>
-            </w:r>
-            <w:r>
-              <w:rPr>
-                <w:rFonts w:ascii="Arial" w:hAnsi="Arial" w:cs="Arial"/>
-              </w:rPr>
-              <w:t>es</w:t>
+              <w:t>Bytes</w:t>
             </w:r>
           </w:p>
         </w:tc>
@@ -11840,17 +10978,16 @@
       </w:r>
     </w:p>
     <w:p>
-      <w:r>
-        <w:rPr>
-          <w:rFonts w:ascii="Arial" w:hAnsi="Arial" w:cs="Arial"/>
-        </w:rPr>
-        <w:t xml:space="preserve">Command to make the device begin the suite of Unit tests and to output the results to the serial port. Will cause the device to respond with the </w:t>
-      </w:r>
-      <w:r>
-        <w:rPr>
-          <w:rFonts w:ascii="Arial" w:hAnsi="Arial" w:cs="Arial"/>
-        </w:rPr>
-        <w:t>data packet 0x20 (</w:t>
+      <w:pPr>
+        <w:rPr>
+          <w:rFonts w:ascii="Arial" w:hAnsi="Arial" w:cs="Arial"/>
+        </w:rPr>
+      </w:pPr>
+      <w:r>
+        <w:rPr>
+          <w:rFonts w:ascii="Arial" w:hAnsi="Arial" w:cs="Arial"/>
+        </w:rPr>
+        <w:t>Command to make the device begin the suite of Unit tests and to output the results to the serial port. Will cause the device to respond with the data packet 0x20 (</w:t>
       </w:r>
       <w:r>
         <w:rPr>
@@ -11865,6 +11002,22 @@
           <w:rFonts w:ascii="Arial" w:hAnsi="Arial" w:cs="Arial"/>
         </w:rPr>
         <w:t>).</w:t>
+      </w:r>
+    </w:p>
+    <w:p>
+      <w:proofErr w:type="spellStart"/>
+      <w:r>
+        <w:rPr>
+          <w:rFonts w:ascii="Arial" w:hAnsi="Arial" w:cs="Arial"/>
+        </w:rPr>
+        <w:t>Echos</w:t>
+      </w:r>
+      <w:proofErr w:type="spellEnd"/>
+      <w:r>
+        <w:rPr>
+          <w:rFonts w:ascii="Arial" w:hAnsi="Arial" w:cs="Arial"/>
+        </w:rPr>
+        <w:t xml:space="preserve"> with just the strings</w:t>
       </w:r>
     </w:p>
     <w:p>
@@ -14585,8 +13738,6 @@
       <w:r>
         <w:t xml:space="preserve">  - Nitrous bleed-off emergency</w:t>
       </w:r>
-      <w:bookmarkStart w:id="0" w:name="_GoBack"/>
-      <w:bookmarkEnd w:id="0"/>
     </w:p>
     <w:sectPr>
       <w:pgSz w:w="12240" w:h="15840"/>

</xml_diff>